<commit_message>
New translations swift onboarding and take a pause.docx (Xhosa)
</commit_message>
<xml_diff>
--- a/translations/parenttext_5day_south_africa/xh/xh_SWIFT Onboarding and Take a Pause.docx
+++ b/translations/parenttext_5day_south_africa/xh/xh_SWIFT Onboarding and Take a Pause.docx
@@ -155,31 +155,31 @@
               <w:t xml:space="preserve">ParentText is like having a supportive friend by your side, guiding you through the ups and downs of raising your child. </w:t>
               <w:br w:type="textWrapping"/>
               <w:br w:type="textWrapping"/>
-              <w:t xml:space="preserve">Created by a team of experts from the University of Cape Town, the University of Oxford, Fort Hare University, Clowns Without Borders South Africa, and Parenting for Lifelong Health, ParentText has been tested worldwide to ensure it offers the best help possible. </w:t>
-              <w:br w:type="textWrapping"/>
-              <w:br w:type="textWrapping"/>
-              <w:t xml:space="preserve">I am ______, your guide. Even though I might seem human, I am a robot created by Parenting for Lifelong Health and UNICEF to support you in your parenting journey. </w:t>
-            </w:r>
-          </w:p>
-        </w:tc>
-        <w:tc>
-          <w:tcPr>
-            <w:shd w:fill="auto" w:val="clear"/>
-            <w:tcMar>
-              <w:top w:w="100.0" w:type="dxa"/>
-              <w:left w:w="100.0" w:type="dxa"/>
-              <w:bottom w:w="100.0" w:type="dxa"/>
-              <w:right w:w="100.0" w:type="dxa"/>
-            </w:tcMar>
-            <w:vAlign w:val="top"/>
-          </w:tcPr>
-          <w:p>
-            <w:pPr>
-              <w:widowControl w:val="0"/>
-              <w:spacing w:line="240" w:lineRule="auto"/>
-            </w:pPr>
-            <w:r>
-              <w:t xml:space="preserve">Welcome to ParentText!</w:t>
+              <w:t xml:space="preserve">Yenziwe ziingcali zase-Yunivesithi yaseKapa, i-Yunivesithi yaseOxford, i-Yunivesithi yase-Fort Hare, u-Clowns Without Borders South Africa kunye ne-Parenting for Lifelong Health, i-ParentText ivavanywe emhlabeni jikelele ukuqinisekisa ukuba inika olona ncedo lunokufumaneka. </w:t>
+              <w:br w:type="textWrapping"/>
+              <w:br w:type="textWrapping"/>
+              <w:t xml:space="preserve">Ndingu ______, umkhokheli wakho. Nangona kubonakala ngathi nddingumntu, ndilirobhothi elenziwe yi-Parenting for Lifelong Health no-UNICEF ukuzokuxhasa kuhambo lwakho lokuba ngumzali. </w:t>
+            </w:r>
+          </w:p>
+        </w:tc>
+        <w:tc>
+          <w:tcPr>
+            <w:shd w:fill="auto" w:val="clear"/>
+            <w:tcMar>
+              <w:top w:w="100.0" w:type="dxa"/>
+              <w:left w:w="100.0" w:type="dxa"/>
+              <w:bottom w:w="100.0" w:type="dxa"/>
+              <w:right w:w="100.0" w:type="dxa"/>
+            </w:tcMar>
+            <w:vAlign w:val="top"/>
+          </w:tcPr>
+          <w:p>
+            <w:pPr>
+              <w:widowControl w:val="0"/>
+              <w:spacing w:line="240" w:lineRule="auto"/>
+            </w:pPr>
+            <w:r>
+              <w:t xml:space="preserve">Wamkelekile kwi-ParentText!</w:t>
             </w:r>
           </w:p>
         </w:tc>
@@ -202,10 +202,10 @@
           </w:tcPr>
           <w:p>
             <w:r>
-              <w:t xml:space="preserve">Let us see how ParentText works. </w:t>
-              <w:br w:type="textWrapping"/>
-              <w:br w:type="textWrapping"/>
-              <w:t xml:space="preserve">ParentText offers 5 daily lessons to improve your relationship with your child or teen. Once you complete all 5 daily lessons, you will earn a positive parenting certificate! </w:t>
+              <w:t xml:space="preserve">Make sijonge ukuba isebenza njani i-ParentText. </w:t>
+              <w:br w:type="textWrapping"/>
+              <w:br w:type="textWrapping"/>
+              <w:t xml:space="preserve">I-ParentText ikunika izifundo ezintlanu zantsukuzonke zokuphucula ubudlelwanene bakho nomntwana wakho omncinci okanye omdala. Xa sele uzigqibile zontlanu izifundo zantsukuzonke, uzakufumana isatifiketi sokuba ngumzali omhle! </w:t>
             </w:r>
           </w:p>
           <w:p/>
@@ -227,21 +227,21 @@
               <w:spacing w:line="240" w:lineRule="auto"/>
             </w:pPr>
             <w:r>
-              <w:t xml:space="preserve">Improve My Relationship with My Child or Teen</w:t>
-              <w:br w:type="textWrapping"/>
-              <w:br w:type="textWrapping"/>
-              <w:t xml:space="preserve">Spending One-on-one Time with My Child or Teen </w:t>
-              <w:br w:type="textWrapping"/>
-              <w:br w:type="textWrapping"/>
-              <w:t xml:space="preserve">Giving Praise </w:t>
-              <w:br w:type="textWrapping"/>
-              <w:br w:type="textWrapping"/>
-              <w:t xml:space="preserve">Creating a Routine for One-on-one Time </w:t>
-              <w:br w:type="textWrapping"/>
-              <w:t xml:space="preserve">Noticing Feelings During One-on-one Time </w:t>
-              <w:br w:type="textWrapping"/>
-              <w:br w:type="textWrapping"/>
-              <w:t xml:space="preserve">Keeping Calm When We Are Stressed </w:t>
+              <w:t xml:space="preserve">Ukuphucula Ubudlelwane Bam noMntwana Wam</w:t>
+              <w:br w:type="textWrapping"/>
+              <w:br w:type="textWrapping"/>
+              <w:t xml:space="preserve">Ukuchitha Ixesaha Elikhethekileyo noMntwana Wam </w:t>
+              <w:br w:type="textWrapping"/>
+              <w:br w:type="textWrapping"/>
+              <w:t xml:space="preserve">Ukuncoma </w:t>
+              <w:br w:type="textWrapping"/>
+              <w:br w:type="textWrapping"/>
+              <w:t xml:space="preserve">Ukwakha Inkqubo yeXesha elikhethekileyo </w:t>
+              <w:br w:type="textWrapping"/>
+              <w:t xml:space="preserve">Ukuqwalasela iimvakalelo ngeliXesha likhethekileyo </w:t>
+              <w:br w:type="textWrapping"/>
+              <w:br w:type="textWrapping"/>
+              <w:t xml:space="preserve"> Ukuthoba umoya xa sinoXinzelelo </w:t>
               <w:br w:type="textWrapping"/>
               <w:br w:type="textWrapping"/>
             </w:r>
@@ -272,13 +272,13 @@
           <w:p/>
           <w:p>
             <w:r>
-              <w:t xml:space="preserve">You'll receive a daily notification to remind you to complete your lesson. And if you miss it, it is also okay! You can always return to ParentText anytime to catch up on your lesson.</w:t>
+              <w:t xml:space="preserve">Uzakufumana umyalezo okukhumbuzayo ukuba ugqibe isifundo sakho. Ukuba awuwubonanga umyalezo kulungile! Ungabuyela kwi ParentText nanini na ukuzikhumbuza ngesifundo sakho. And if you miss it, it is also okay! You can always return to ParentText anytime to catch up on your lesson.</w:t>
             </w:r>
           </w:p>
           <w:p/>
           <w:p>
             <w:r>
-              <w:t xml:space="preserve">Each lesson is a mix of quizzes, comics, tips, and a fun activity to try at home with your child or family.</w:t>
+              <w:t xml:space="preserve">Isifundo ngasinye siquka imibuzo, imifanekiso, amacebiso nemidlalo emnandi ukuze uzame ukuwenza ekhaya nomntwana okanye nosapho lwakho.</w:t>
             </w:r>
           </w:p>
         </w:tc>
@@ -303,7 +303,7 @@
               <w:pStyle w:val="P68B1DB1-Normal2"/>
             </w:pPr>
             <w:r>
-              <w:t xml:space="preserve">{Show screenshots of the quiz, tips, comics, and home activity}</w:t>
+              <w:t xml:space="preserve">Xa uziva ukuba ufuna uncedo. bhala u-Menu okanye Uncedo ekugqibeleni kwesifundo ukuze ufumane inkxaso eyongezelelweyo</w:t>
             </w:r>
           </w:p>
         </w:tc>
@@ -375,10 +375,10 @@
               </w:rPr>
             </w:pPr>
             <w:r>
-              <w:t xml:space="preserve">When you type HELP anytime, you can get information about resources in your community to address family violence, sexual violence, mental health, or other emergencies. </w:t>
-              <w:br w:type="textWrapping"/>
-              <w:br w:type="textWrapping"/>
-              <w:t xml:space="preserve">Your information here is safe: Nothing will be shared without your permission and will not be sold for profit. The messages you send are encrypted and locked in a secure server. </w:t>
+              <w:t xml:space="preserve">Xa ubhala UNCEDO nanini na, ungafumana ulwazi ngoovimba abakhoyo ekuhlaleni ukumelana nobundlobongela bentsapho, ubundlobongela ngokwesondo, impilo yengqondo, nezinye iimeko zongxamiseko. </w:t>
+              <w:br w:type="textWrapping"/>
+              <w:br w:type="textWrapping"/>
+              <w:t xml:space="preserve">Ulwazi lwakho lukhuselekile apha: Alukho ulwazi okuzokwabelwana ngalo ngaphandle kwemvume yakho okanye luthengiswe ukwenza inzuzo. Umyalezo owuthumelayo uvaliwe kwaye utshixelwe kwiseva ekhuselekileyo. The messages you send are encrypted and locked in a secure server. </w:t>
               <w:br w:type="textWrapping"/>
               <w:br w:type="textWrapping"/>
               <w:t xml:space="preserve">Remember, anyone with access to your unlocked phone can view your messages. So, if you send sensitive information and are worried, delete the messages from your phone. </w:t>
@@ -601,7 +601,7 @@
               <w:spacing w:after="240" w:before="240" w:line="240" w:lineRule="auto"/>
             </w:pPr>
             <w:r>
-              <w:t xml:space="preserve">Molo! How are you feeling right now? Do you have 30 seconds?</w:t>
+              <w:t xml:space="preserve">Molo! Uziva njani njengangoku? Unayo imizuzwana eyi 30?</w:t>
             </w:r>
           </w:p>
           <w:p>
@@ -610,7 +610,7 @@
               <w:spacing w:after="240" w:before="240" w:line="240" w:lineRule="auto"/>
             </w:pPr>
             <w:r>
-              <w:t xml:space="preserve">Before you get started in the ParentText programme, let's take a quick pause together.</w:t>
+              <w:t xml:space="preserve">Ngaphambi kokuba siqale kwi-ParentText, masithathe ikhefu elikhawulezileyo.</w:t>
             </w:r>
           </w:p>
         </w:tc>
@@ -644,7 +644,7 @@
               <w:jc w:val="left"/>
             </w:pPr>
             <w:r>
-              <w:t xml:space="preserve">Take a Pause</w:t>
+              <w:t xml:space="preserve">Thatha ikhefu</w:t>
             </w:r>
           </w:p>
         </w:tc>
@@ -671,211 +671,211 @@
               <w:spacing w:line="240" w:lineRule="auto"/>
             </w:pPr>
             <w:r>
-              <w:t xml:space="preserve">Sit down somewhere comfortable and close your eyes.</w:t>
-            </w:r>
-          </w:p>
-          <w:p>
-            <w:pPr>
-              <w:widowControl w:val="0"/>
-              <w:spacing w:line="240" w:lineRule="auto"/>
-            </w:pPr>
-          </w:p>
-          <w:p>
-            <w:pPr>
-              <w:widowControl w:val="0"/>
-              <w:spacing w:line="240" w:lineRule="auto"/>
-            </w:pPr>
-            <w:r>
-              <w:t xml:space="preserve">Take a deeeeeeeep breath.</w:t>
-            </w:r>
-          </w:p>
-          <w:p>
-            <w:pPr>
-              <w:widowControl w:val="0"/>
-              <w:spacing w:line="240" w:lineRule="auto"/>
-            </w:pPr>
-          </w:p>
-          <w:p>
-            <w:pPr>
-              <w:widowControl w:val="0"/>
-              <w:spacing w:line="240" w:lineRule="auto"/>
-            </w:pPr>
-            <w:r>
-              <w:t xml:space="preserve">Feel the air moving in, and out, of your body.</w:t>
-            </w:r>
-          </w:p>
-          <w:p>
-            <w:pPr>
-              <w:widowControl w:val="0"/>
-              <w:spacing w:line="240" w:lineRule="auto"/>
-            </w:pPr>
-          </w:p>
-          <w:p>
-            <w:pPr>
-              <w:widowControl w:val="0"/>
-              <w:spacing w:line="240" w:lineRule="auto"/>
-            </w:pPr>
-            <w:r>
-              <w:t>In;</w:t>
-            </w:r>
-          </w:p>
-          <w:p>
-            <w:pPr>
-              <w:widowControl w:val="0"/>
-              <w:spacing w:line="240" w:lineRule="auto"/>
-            </w:pPr>
-          </w:p>
-          <w:p>
-            <w:pPr>
-              <w:widowControl w:val="0"/>
-              <w:spacing w:line="240" w:lineRule="auto"/>
-            </w:pPr>
-            <w:r>
-              <w:t xml:space="preserve">and out;</w:t>
-            </w:r>
-          </w:p>
-          <w:p>
-            <w:pPr>
-              <w:widowControl w:val="0"/>
-              <w:spacing w:line="240" w:lineRule="auto"/>
-            </w:pPr>
-          </w:p>
-          <w:p>
-            <w:pPr>
-              <w:widowControl w:val="0"/>
-              <w:spacing w:line="240" w:lineRule="auto"/>
-            </w:pPr>
-            <w:r>
-              <w:t>In;</w:t>
-            </w:r>
-          </w:p>
-          <w:p>
-            <w:pPr>
-              <w:widowControl w:val="0"/>
-              <w:spacing w:line="240" w:lineRule="auto"/>
-            </w:pPr>
-          </w:p>
-          <w:p>
-            <w:pPr>
-              <w:widowControl w:val="0"/>
-              <w:spacing w:line="240" w:lineRule="auto"/>
-            </w:pPr>
-            <w:r>
-              <w:t xml:space="preserve">and out;</w:t>
-            </w:r>
-          </w:p>
-          <w:p>
-            <w:pPr>
-              <w:widowControl w:val="0"/>
-              <w:spacing w:line="240" w:lineRule="auto"/>
-            </w:pPr>
-          </w:p>
-          <w:p>
-            <w:pPr>
-              <w:widowControl w:val="0"/>
-              <w:spacing w:line="240" w:lineRule="auto"/>
-            </w:pPr>
-            <w:r>
-              <w:t>In;</w:t>
-            </w:r>
-          </w:p>
-          <w:p>
-            <w:pPr>
-              <w:widowControl w:val="0"/>
-              <w:spacing w:line="240" w:lineRule="auto"/>
-            </w:pPr>
-          </w:p>
-          <w:p>
-            <w:pPr>
-              <w:widowControl w:val="0"/>
-              <w:spacing w:line="240" w:lineRule="auto"/>
-            </w:pPr>
-            <w:r>
-              <w:t xml:space="preserve">and out;</w:t>
-            </w:r>
-          </w:p>
-          <w:p>
-            <w:pPr>
-              <w:widowControl w:val="0"/>
-              <w:spacing w:line="240" w:lineRule="auto"/>
-            </w:pPr>
-          </w:p>
-          <w:p>
-            <w:pPr>
-              <w:widowControl w:val="0"/>
-              <w:spacing w:line="240" w:lineRule="auto"/>
-            </w:pPr>
-            <w:r>
-              <w:t xml:space="preserve">Notice how your body feels while you breathe.</w:t>
-            </w:r>
-          </w:p>
-          <w:p>
-            <w:pPr>
-              <w:widowControl w:val="0"/>
-              <w:spacing w:line="240" w:lineRule="auto"/>
-            </w:pPr>
-          </w:p>
-          <w:p>
-            <w:pPr>
-              <w:widowControl w:val="0"/>
-              <w:spacing w:line="240" w:lineRule="auto"/>
-            </w:pPr>
-            <w:r>
-              <w:t xml:space="preserve">Notice where you feel tension in your body.</w:t>
-            </w:r>
-          </w:p>
-          <w:p>
-            <w:pPr>
-              <w:widowControl w:val="0"/>
-              <w:spacing w:line="240" w:lineRule="auto"/>
-            </w:pPr>
-          </w:p>
-          <w:p>
-            <w:pPr>
-              <w:widowControl w:val="0"/>
-              <w:spacing w:line="240" w:lineRule="auto"/>
-            </w:pPr>
-            <w:r>
-              <w:t xml:space="preserve">Try to let it relax.</w:t>
-            </w:r>
-          </w:p>
-          <w:p>
-            <w:pPr>
-              <w:widowControl w:val="0"/>
-              <w:spacing w:line="240" w:lineRule="auto"/>
-            </w:pPr>
-          </w:p>
-          <w:p>
-            <w:pPr>
-              <w:widowControl w:val="0"/>
-              <w:spacing w:line="240" w:lineRule="auto"/>
-            </w:pPr>
-            <w:r>
-              <w:t xml:space="preserve">When you are ready, open your eyes again.</w:t>
-            </w:r>
-          </w:p>
-          <w:p>
-            <w:pPr>
-              <w:widowControl w:val="0"/>
-              <w:spacing w:line="240" w:lineRule="auto"/>
-            </w:pPr>
-          </w:p>
-          <w:p>
-            <w:pPr>
-              <w:widowControl w:val="0"/>
-              <w:spacing w:line="240" w:lineRule="auto"/>
-            </w:pPr>
-            <w:r>
-              <w:t xml:space="preserve">Now, notice if you are feeling any differently than</w:t>
-            </w:r>
-          </w:p>
-          <w:p>
-            <w:pPr>
-              <w:widowControl w:val="0"/>
-              <w:spacing w:line="240" w:lineRule="auto"/>
-            </w:pPr>
-            <w:r>
-              <w:t xml:space="preserve">when you started this activity.</w:t>
+              <w:t xml:space="preserve">Hlala phantsi apho uzokhululeka khona ube sowuvala amehlo.</w:t>
+            </w:r>
+          </w:p>
+          <w:p>
+            <w:pPr>
+              <w:widowControl w:val="0"/>
+              <w:spacing w:line="240" w:lineRule="auto"/>
+            </w:pPr>
+          </w:p>
+          <w:p>
+            <w:pPr>
+              <w:widowControl w:val="0"/>
+              <w:spacing w:line="240" w:lineRule="auto"/>
+            </w:pPr>
+            <w:r>
+              <w:t xml:space="preserve">Phefumla nzulu.</w:t>
+            </w:r>
+          </w:p>
+          <w:p>
+            <w:pPr>
+              <w:widowControl w:val="0"/>
+              <w:spacing w:line="240" w:lineRule="auto"/>
+            </w:pPr>
+          </w:p>
+          <w:p>
+            <w:pPr>
+              <w:widowControl w:val="0"/>
+              <w:spacing w:line="240" w:lineRule="auto"/>
+            </w:pPr>
+            <w:r>
+              <w:t xml:space="preserve">Wuve umphefumlo wakho ungena, uphuma emzimbeni wakho.</w:t>
+            </w:r>
+          </w:p>
+          <w:p>
+            <w:pPr>
+              <w:widowControl w:val="0"/>
+              <w:spacing w:line="240" w:lineRule="auto"/>
+            </w:pPr>
+          </w:p>
+          <w:p>
+            <w:pPr>
+              <w:widowControl w:val="0"/>
+              <w:spacing w:line="240" w:lineRule="auto"/>
+            </w:pPr>
+            <w:r>
+              <w:t>Wufake;</w:t>
+            </w:r>
+          </w:p>
+          <w:p>
+            <w:pPr>
+              <w:widowControl w:val="0"/>
+              <w:spacing w:line="240" w:lineRule="auto"/>
+            </w:pPr>
+          </w:p>
+          <w:p>
+            <w:pPr>
+              <w:widowControl w:val="0"/>
+              <w:spacing w:line="240" w:lineRule="auto"/>
+            </w:pPr>
+            <w:r>
+              <w:t>wukhuphe;</w:t>
+            </w:r>
+          </w:p>
+          <w:p>
+            <w:pPr>
+              <w:widowControl w:val="0"/>
+              <w:spacing w:line="240" w:lineRule="auto"/>
+            </w:pPr>
+          </w:p>
+          <w:p>
+            <w:pPr>
+              <w:widowControl w:val="0"/>
+              <w:spacing w:line="240" w:lineRule="auto"/>
+            </w:pPr>
+            <w:r>
+              <w:t>Wufake;</w:t>
+            </w:r>
+          </w:p>
+          <w:p>
+            <w:pPr>
+              <w:widowControl w:val="0"/>
+              <w:spacing w:line="240" w:lineRule="auto"/>
+            </w:pPr>
+          </w:p>
+          <w:p>
+            <w:pPr>
+              <w:widowControl w:val="0"/>
+              <w:spacing w:line="240" w:lineRule="auto"/>
+            </w:pPr>
+            <w:r>
+              <w:t>wukhuphe;</w:t>
+            </w:r>
+          </w:p>
+          <w:p>
+            <w:pPr>
+              <w:widowControl w:val="0"/>
+              <w:spacing w:line="240" w:lineRule="auto"/>
+            </w:pPr>
+          </w:p>
+          <w:p>
+            <w:pPr>
+              <w:widowControl w:val="0"/>
+              <w:spacing w:line="240" w:lineRule="auto"/>
+            </w:pPr>
+            <w:r>
+              <w:t>Wufake;</w:t>
+            </w:r>
+          </w:p>
+          <w:p>
+            <w:pPr>
+              <w:widowControl w:val="0"/>
+              <w:spacing w:line="240" w:lineRule="auto"/>
+            </w:pPr>
+          </w:p>
+          <w:p>
+            <w:pPr>
+              <w:widowControl w:val="0"/>
+              <w:spacing w:line="240" w:lineRule="auto"/>
+            </w:pPr>
+            <w:r>
+              <w:t>wukhuphe;</w:t>
+            </w:r>
+          </w:p>
+          <w:p>
+            <w:pPr>
+              <w:widowControl w:val="0"/>
+              <w:spacing w:line="240" w:lineRule="auto"/>
+            </w:pPr>
+          </w:p>
+          <w:p>
+            <w:pPr>
+              <w:widowControl w:val="0"/>
+              <w:spacing w:line="240" w:lineRule="auto"/>
+            </w:pPr>
+            <w:r>
+              <w:t xml:space="preserve">Qwalasela ukuba uziva njani emzimbeni ngelixa uphefumlayo.</w:t>
+            </w:r>
+          </w:p>
+          <w:p>
+            <w:pPr>
+              <w:widowControl w:val="0"/>
+              <w:spacing w:line="240" w:lineRule="auto"/>
+            </w:pPr>
+          </w:p>
+          <w:p>
+            <w:pPr>
+              <w:widowControl w:val="0"/>
+              <w:spacing w:line="240" w:lineRule="auto"/>
+            </w:pPr>
+            <w:r>
+              <w:t xml:space="preserve">Qwalasela ukuba uluva kweyiphi indawo emzimbeni wakho uxinzelelo.</w:t>
+            </w:r>
+          </w:p>
+          <w:p>
+            <w:pPr>
+              <w:widowControl w:val="0"/>
+              <w:spacing w:line="240" w:lineRule="auto"/>
+            </w:pPr>
+          </w:p>
+          <w:p>
+            <w:pPr>
+              <w:widowControl w:val="0"/>
+              <w:spacing w:line="240" w:lineRule="auto"/>
+            </w:pPr>
+            <w:r>
+              <w:t xml:space="preserve">Zama ukuyolula okanye ukuyiphumza londayo.</w:t>
+            </w:r>
+          </w:p>
+          <w:p>
+            <w:pPr>
+              <w:widowControl w:val="0"/>
+              <w:spacing w:line="240" w:lineRule="auto"/>
+            </w:pPr>
+          </w:p>
+          <w:p>
+            <w:pPr>
+              <w:widowControl w:val="0"/>
+              <w:spacing w:line="240" w:lineRule="auto"/>
+            </w:pPr>
+            <w:r>
+              <w:t xml:space="preserve">Xa sele ukulungele ukuwavula amehlo, ungawavula.</w:t>
+            </w:r>
+          </w:p>
+          <w:p>
+            <w:pPr>
+              <w:widowControl w:val="0"/>
+              <w:spacing w:line="240" w:lineRule="auto"/>
+            </w:pPr>
+          </w:p>
+          <w:p>
+            <w:pPr>
+              <w:widowControl w:val="0"/>
+              <w:spacing w:line="240" w:lineRule="auto"/>
+            </w:pPr>
+            <w:r>
+              <w:t xml:space="preserve">Ngoku qwalasela ukuba ngabe uziva ngokwehlukileyo kunangokuya</w:t>
+            </w:r>
+          </w:p>
+          <w:p>
+            <w:pPr>
+              <w:widowControl w:val="0"/>
+              <w:spacing w:line="240" w:lineRule="auto"/>
+            </w:pPr>
+            <w:r>
+              <w:t xml:space="preserve">ubusaqala ukuthatha eli khefu.</w:t>
             </w:r>
           </w:p>
           <w:p>
@@ -952,37 +952,37 @@
               <w:spacing w:line="240" w:lineRule="auto"/>
             </w:pPr>
             <w:r>
-              <w:t xml:space="preserve">Try to Take a Pause whenever you feel angry, overwhelmed, stressed, or worried.</w:t>
-            </w:r>
-          </w:p>
-          <w:p>
-            <w:pPr>
-              <w:widowControl w:val="0"/>
-              <w:spacing w:line="240" w:lineRule="auto"/>
-            </w:pPr>
-          </w:p>
-          <w:p>
-            <w:pPr>
-              <w:widowControl w:val="0"/>
-              <w:spacing w:line="240" w:lineRule="auto"/>
-            </w:pPr>
-            <w:r>
-              <w:t xml:space="preserve">Even a few deep breaths, or connecting with the ground beneath you, can make a difference.</w:t>
-            </w:r>
-          </w:p>
-          <w:p>
-            <w:pPr>
-              <w:widowControl w:val="0"/>
-              <w:spacing w:line="240" w:lineRule="auto"/>
-            </w:pPr>
-          </w:p>
-          <w:p>
-            <w:pPr>
-              <w:widowControl w:val="0"/>
-              <w:spacing w:line="240" w:lineRule="auto"/>
-            </w:pPr>
-            <w:r>
-              <w:t xml:space="preserve">You can also Take a Pause with your child or teen!</w:t>
+              <w:t xml:space="preserve">Zama ukuThatha ikhefu nanini na xa uziva unomsindo, unoxinzelelo okanye ukhathazekile.</w:t>
+            </w:r>
+          </w:p>
+          <w:p>
+            <w:pPr>
+              <w:widowControl w:val="0"/>
+              <w:spacing w:line="240" w:lineRule="auto"/>
+            </w:pPr>
+          </w:p>
+          <w:p>
+            <w:pPr>
+              <w:widowControl w:val="0"/>
+              <w:spacing w:line="240" w:lineRule="auto"/>
+            </w:pPr>
+            <w:r>
+              <w:t xml:space="preserve">Nokuphefumla kambalwa noba ukunyathela phantsi, kungenza umehluko.</w:t>
+            </w:r>
+          </w:p>
+          <w:p>
+            <w:pPr>
+              <w:widowControl w:val="0"/>
+              <w:spacing w:line="240" w:lineRule="auto"/>
+            </w:pPr>
+          </w:p>
+          <w:p>
+            <w:pPr>
+              <w:widowControl w:val="0"/>
+              <w:spacing w:line="240" w:lineRule="auto"/>
+            </w:pPr>
+            <w:r>
+              <w:t xml:space="preserve">Kwaye ungayiThatha ikhefu nabantwana wakho omncinci okanye omdala!</w:t>
             </w:r>
           </w:p>
           <w:p>
@@ -1041,7 +1041,7 @@
               <w:jc w:val="left"/>
             </w:pPr>
             <w:r>
-              <w:t xml:space="preserve">Take a pause with your child or teen!</w:t>
+              <w:t xml:space="preserve">Thatha ikhefu nomntwana wakho oncinci okanye omdala!</w:t>
             </w:r>
           </w:p>
         </w:tc>

</xml_diff>